<commit_message>
file & class cleaning
</commit_message>
<xml_diff>
--- a/rapport.docx
+++ b/rapport.docx
@@ -20,6 +20,7 @@
     </w:p>
     <w:p>
       <w:pPr>
+        <w:jc w:val="both"/>
         <w:rPr>
           <w:lang w:val="en-US"/>
         </w:rPr>
@@ -33,6 +34,7 @@
     </w:p>
     <w:p>
       <w:pPr>
+        <w:jc w:val="both"/>
         <w:rPr>
           <w:lang w:val="en-US"/>
         </w:rPr>
@@ -46,15 +48,28 @@
     </w:p>
     <w:p>
       <w:pPr>
-        <w:rPr>
-          <w:lang w:val="en-US"/>
-        </w:rPr>
-      </w:pPr>
-      <w:r>
-        <w:rPr>
-          <w:lang w:val="en-US"/>
-        </w:rPr>
-        <w:t>- first a user can send private messages only to his friends. To be friend with someone, the user must go to the friend menu and select someone. Then, both user</w:t>
+        <w:jc w:val="both"/>
+        <w:rPr>
+          <w:lang w:val="en-US"/>
+        </w:rPr>
+      </w:pPr>
+      <w:r>
+        <w:rPr>
+          <w:lang w:val="en-US"/>
+        </w:rPr>
+        <w:t xml:space="preserve">- </w:t>
+      </w:r>
+      <w:r>
+        <w:rPr>
+          <w:lang w:val="en-US"/>
+        </w:rPr>
+        <w:t>F</w:t>
+      </w:r>
+      <w:r>
+        <w:rPr>
+          <w:lang w:val="en-US"/>
+        </w:rPr>
+        <w:t>irst a user can send private messages only to his friends. To be friend with someone, the user must go to the friend menu and select someone. Then, both user</w:t>
       </w:r>
       <w:r>
         <w:rPr>
@@ -71,6 +86,7 @@
     </w:p>
     <w:p>
       <w:pPr>
+        <w:jc w:val="both"/>
         <w:rPr>
           <w:lang w:val="en-US"/>
         </w:rPr>
@@ -91,7 +107,85 @@
         <w:rPr>
           <w:lang w:val="en-US"/>
         </w:rPr>
-        <w:t>surname to his friend via command in a private message (see /help in the private message section)</w:t>
+        <w:t xml:space="preserve">surname </w:t>
+      </w:r>
+      <w:r>
+        <w:rPr>
+          <w:lang w:val="en-US"/>
+        </w:rPr>
+        <w:t xml:space="preserve">(write /rename xxx) </w:t>
+      </w:r>
+      <w:r>
+        <w:rPr>
+          <w:lang w:val="en-US"/>
+        </w:rPr>
+        <w:t>to his friend via command in a private message (</w:t>
+      </w:r>
+      <w:r>
+        <w:rPr>
+          <w:lang w:val="en-US"/>
+        </w:rPr>
+        <w:t xml:space="preserve">or </w:t>
+      </w:r>
+      <w:r>
+        <w:rPr>
+          <w:lang w:val="en-US"/>
+        </w:rPr>
+        <w:t>see /help in the private message section)</w:t>
+      </w:r>
+      <w:r>
+        <w:rPr>
+          <w:lang w:val="en-US"/>
+        </w:rPr>
+        <w:t>.</w:t>
+      </w:r>
+    </w:p>
+    <w:p>
+      <w:pPr>
+        <w:jc w:val="both"/>
+        <w:rPr>
+          <w:lang w:val="en-US"/>
+        </w:rPr>
+      </w:pPr>
+      <w:r>
+        <w:rPr>
+          <w:lang w:val="en-US"/>
+        </w:rPr>
+        <w:t>- Every user can see who has entered which topic writing /users in a topic. Those messages are not stored in the database.</w:t>
+      </w:r>
+    </w:p>
+    <w:p>
+      <w:pPr>
+        <w:jc w:val="both"/>
+        <w:rPr>
+          <w:lang w:val="en-US"/>
+        </w:rPr>
+      </w:pPr>
+      <w:r>
+        <w:rPr>
+          <w:lang w:val="en-US"/>
+        </w:rPr>
+        <w:t xml:space="preserve">- A database. This is not technically a database, but a class named “database”. </w:t>
+      </w:r>
+    </w:p>
+    <w:p>
+      <w:pPr>
+        <w:jc w:val="both"/>
+        <w:rPr>
+          <w:lang w:val="en-US"/>
+        </w:rPr>
+      </w:pPr>
+      <w:r>
+        <w:rPr>
+          <w:lang w:val="en-US"/>
+        </w:rPr>
+        <w:t>- A save/load method. When a user disconnects using the existing functionalities (not the X in the top right-hand corner of the window) are saved into 2 files named  “dbs-profiles.out” and “dbs-topics.out”</w:t>
+      </w:r>
+      <w:r>
+        <w:rPr>
+          <w:lang w:val="en-US"/>
+        </w:rPr>
+        <w:t>. The method load is called every time the server is turned on.</w:t>
       </w:r>
     </w:p>
     <w:p>
@@ -116,6 +210,19 @@
     <w:p>
       <w:pPr>
         <w:rPr>
+          <w:lang w:val="en-US"/>
+        </w:rPr>
+      </w:pPr>
+      <w:r>
+        <w:rPr>
+          <w:lang w:val="en-US"/>
+        </w:rPr>
+        <w:t>I have implemented everything mandatory.</w:t>
+      </w:r>
+    </w:p>
+    <w:p>
+      <w:pPr>
+        <w:rPr>
           <w:b/>
           <w:bCs/>
           <w:u w:val="single"/>
@@ -135,6 +242,163 @@
     <w:p>
       <w:pPr>
         <w:rPr>
+          <w:lang w:val="en-US"/>
+        </w:rPr>
+      </w:pPr>
+      <w:r>
+        <w:rPr>
+          <w:lang w:val="en-US"/>
+        </w:rPr>
+        <w:t xml:space="preserve">I could have done a bit more in order to have a better user experience by adding : </w:t>
+      </w:r>
+    </w:p>
+    <w:p>
+      <w:pPr>
+        <w:rPr>
+          <w:lang w:val="en-US"/>
+        </w:rPr>
+      </w:pPr>
+      <w:r>
+        <w:rPr>
+          <w:lang w:val="en-US"/>
+        </w:rPr>
+        <w:t>- The graphical interface</w:t>
+      </w:r>
+      <w:r>
+        <w:rPr>
+          <w:lang w:val="en-US"/>
+        </w:rPr>
+        <w:t>.</w:t>
+      </w:r>
+    </w:p>
+    <w:p>
+      <w:pPr>
+        <w:jc w:val="both"/>
+        <w:rPr>
+          <w:lang w:val="en-US"/>
+        </w:rPr>
+      </w:pPr>
+      <w:r>
+        <w:rPr>
+          <w:lang w:val="en-US"/>
+        </w:rPr>
+        <w:t>- A possible multi-client at the same time. I can open many different client, log in on each client but if 2 clients make requests at the same time (for example one ask</w:t>
+      </w:r>
+      <w:r>
+        <w:rPr>
+          <w:lang w:val="en-US"/>
+        </w:rPr>
+        <w:t>s</w:t>
+      </w:r>
+      <w:r>
+        <w:rPr>
+          <w:lang w:val="en-US"/>
+        </w:rPr>
+        <w:t xml:space="preserve"> to go to a private message whereas the other ask to go to the friend section), then the server crashes. I think it is because the program receives 2 requests from 2 </w:t>
+      </w:r>
+      <w:r>
+        <w:rPr>
+          <w:lang w:val="en-US"/>
+        </w:rPr>
+        <w:t>different</w:t>
+      </w:r>
+      <w:r>
+        <w:rPr>
+          <w:lang w:val="en-US"/>
+        </w:rPr>
+        <w:t xml:space="preserve"> </w:t>
+      </w:r>
+      <w:r>
+        <w:rPr>
+          <w:lang w:val="en-US"/>
+        </w:rPr>
+        <w:t>clients,</w:t>
+      </w:r>
+      <w:r>
+        <w:rPr>
+          <w:lang w:val="en-US"/>
+        </w:rPr>
+        <w:t xml:space="preserve"> and it doesn’t know how to handle that. And I don’t understand because I used the calculator base, which creates a thread for each </w:t>
+      </w:r>
+      <w:r>
+        <w:rPr>
+          <w:lang w:val="en-US"/>
+        </w:rPr>
+        <w:t>client,</w:t>
+      </w:r>
+      <w:r>
+        <w:rPr>
+          <w:lang w:val="en-US"/>
+        </w:rPr>
+        <w:t xml:space="preserve"> and it is supposed to differentiate each one.</w:t>
+      </w:r>
+    </w:p>
+    <w:p>
+      <w:pPr>
+        <w:rPr>
+          <w:lang w:val="en-US"/>
+        </w:rPr>
+      </w:pPr>
+    </w:p>
+    <w:p>
+      <w:pPr>
+        <w:rPr>
+          <w:lang w:val="en-US"/>
+        </w:rPr>
+      </w:pPr>
+    </w:p>
+    <w:p>
+      <w:pPr>
+        <w:rPr>
+          <w:lang w:val="en-US"/>
+        </w:rPr>
+      </w:pPr>
+    </w:p>
+    <w:p>
+      <w:pPr>
+        <w:rPr>
+          <w:lang w:val="en-US"/>
+        </w:rPr>
+      </w:pPr>
+    </w:p>
+    <w:p>
+      <w:pPr>
+        <w:rPr>
+          <w:lang w:val="en-US"/>
+        </w:rPr>
+      </w:pPr>
+    </w:p>
+    <w:p>
+      <w:pPr>
+        <w:rPr>
+          <w:lang w:val="en-US"/>
+        </w:rPr>
+      </w:pPr>
+    </w:p>
+    <w:p>
+      <w:pPr>
+        <w:rPr>
+          <w:lang w:val="en-US"/>
+        </w:rPr>
+      </w:pPr>
+    </w:p>
+    <w:p>
+      <w:pPr>
+        <w:rPr>
+          <w:lang w:val="en-US"/>
+        </w:rPr>
+      </w:pPr>
+    </w:p>
+    <w:p>
+      <w:pPr>
+        <w:rPr>
+          <w:lang w:val="en-US"/>
+        </w:rPr>
+      </w:pPr>
+    </w:p>
+    <w:p>
+      <w:pPr>
+        <w:rPr>
           <w:b/>
           <w:bCs/>
           <w:u w:val="single"/>
@@ -143,6 +407,75 @@
       </w:pPr>
       <w:r>
         <w:rPr>
+          <w:noProof/>
+          <w:lang w:val="en-US"/>
+        </w:rPr>
+        <w:lastRenderedPageBreak/>
+        <w:drawing>
+          <wp:anchor distT="0" distB="0" distL="114300" distR="114300" simplePos="0" relativeHeight="251658240" behindDoc="0" locked="0" layoutInCell="1" allowOverlap="1" wp14:anchorId="1356DD8A" wp14:editId="75C1A765">
+            <wp:simplePos x="0" y="0"/>
+            <wp:positionH relativeFrom="page">
+              <wp:align>right</wp:align>
+            </wp:positionH>
+            <wp:positionV relativeFrom="paragraph">
+              <wp:posOffset>228600</wp:posOffset>
+            </wp:positionV>
+            <wp:extent cx="7538720" cy="2970530"/>
+            <wp:effectExtent l="0" t="0" r="5080" b="1270"/>
+            <wp:wrapTopAndBottom/>
+            <wp:docPr id="2" name="Image 2"/>
+            <wp:cNvGraphicFramePr>
+              <a:graphicFrameLocks xmlns:a="http://schemas.openxmlformats.org/drawingml/2006/main" noChangeAspect="1"/>
+            </wp:cNvGraphicFramePr>
+            <a:graphic xmlns:a="http://schemas.openxmlformats.org/drawingml/2006/main">
+              <a:graphicData uri="http://schemas.openxmlformats.org/drawingml/2006/picture">
+                <pic:pic xmlns:pic="http://schemas.openxmlformats.org/drawingml/2006/picture">
+                  <pic:nvPicPr>
+                    <pic:cNvPr id="0" name="Picture 2"/>
+                    <pic:cNvPicPr>
+                      <a:picLocks noChangeAspect="1" noChangeArrowheads="1"/>
+                    </pic:cNvPicPr>
+                  </pic:nvPicPr>
+                  <pic:blipFill>
+                    <a:blip r:embed="rId4">
+                      <a:extLst>
+                        <a:ext uri="{28A0092B-C50C-407E-A947-70E740481C1C}">
+                          <a14:useLocalDpi xmlns:a14="http://schemas.microsoft.com/office/drawing/2010/main" val="0"/>
+                        </a:ext>
+                      </a:extLst>
+                    </a:blip>
+                    <a:srcRect/>
+                    <a:stretch>
+                      <a:fillRect/>
+                    </a:stretch>
+                  </pic:blipFill>
+                  <pic:spPr bwMode="auto">
+                    <a:xfrm>
+                      <a:off x="0" y="0"/>
+                      <a:ext cx="7538720" cy="2970530"/>
+                    </a:xfrm>
+                    <a:prstGeom prst="rect">
+                      <a:avLst/>
+                    </a:prstGeom>
+                    <a:noFill/>
+                    <a:ln>
+                      <a:noFill/>
+                    </a:ln>
+                  </pic:spPr>
+                </pic:pic>
+              </a:graphicData>
+            </a:graphic>
+            <wp14:sizeRelH relativeFrom="margin">
+              <wp14:pctWidth>0</wp14:pctWidth>
+            </wp14:sizeRelH>
+            <wp14:sizeRelV relativeFrom="margin">
+              <wp14:pctHeight>0</wp14:pctHeight>
+            </wp14:sizeRelV>
+          </wp:anchor>
+        </w:drawing>
+      </w:r>
+      <w:r>
+        <w:rPr>
           <w:b/>
           <w:bCs/>
           <w:u w:val="single"/>
@@ -154,6 +487,13 @@
     <w:p>
       <w:pPr>
         <w:rPr>
+          <w:lang w:val="en-US"/>
+        </w:rPr>
+      </w:pPr>
+    </w:p>
+    <w:p>
+      <w:pPr>
+        <w:rPr>
           <w:b/>
           <w:bCs/>
           <w:u w:val="single"/>
@@ -169,6 +509,968 @@
         </w:rPr>
         <w:t>V / Screenshots</w:t>
       </w:r>
+    </w:p>
+    <w:p>
+      <w:pPr>
+        <w:rPr>
+          <w:lang w:val="en-US"/>
+        </w:rPr>
+      </w:pPr>
+      <w:r>
+        <w:rPr>
+          <w:lang w:val="en-US"/>
+        </w:rPr>
+        <w:t>First, you have to choose between creating a new account or connect to an existing one. Enter e or n.</w:t>
+      </w:r>
+    </w:p>
+    <w:p>
+      <w:pPr>
+        <w:rPr>
+          <w:lang w:val="en-US"/>
+        </w:rPr>
+      </w:pPr>
+      <w:r>
+        <w:rPr>
+          <w:lang w:val="en-US"/>
+        </w:rPr>
+        <w:drawing>
+          <wp:inline distT="0" distB="0" distL="0" distR="0" wp14:anchorId="7F58FE86" wp14:editId="2A475F13">
+            <wp:extent cx="5760720" cy="515620"/>
+            <wp:effectExtent l="0" t="0" r="0" b="0"/>
+            <wp:docPr id="1" name="Image 1"/>
+            <wp:cNvGraphicFramePr>
+              <a:graphicFrameLocks xmlns:a="http://schemas.openxmlformats.org/drawingml/2006/main" noChangeAspect="1"/>
+            </wp:cNvGraphicFramePr>
+            <a:graphic xmlns:a="http://schemas.openxmlformats.org/drawingml/2006/main">
+              <a:graphicData uri="http://schemas.openxmlformats.org/drawingml/2006/picture">
+                <pic:pic xmlns:pic="http://schemas.openxmlformats.org/drawingml/2006/picture">
+                  <pic:nvPicPr>
+                    <pic:cNvPr id="1" name=""/>
+                    <pic:cNvPicPr/>
+                  </pic:nvPicPr>
+                  <pic:blipFill>
+                    <a:blip r:embed="rId5"/>
+                    <a:stretch>
+                      <a:fillRect/>
+                    </a:stretch>
+                  </pic:blipFill>
+                  <pic:spPr>
+                    <a:xfrm>
+                      <a:off x="0" y="0"/>
+                      <a:ext cx="5760720" cy="515620"/>
+                    </a:xfrm>
+                    <a:prstGeom prst="rect">
+                      <a:avLst/>
+                    </a:prstGeom>
+                  </pic:spPr>
+                </pic:pic>
+              </a:graphicData>
+            </a:graphic>
+          </wp:inline>
+        </w:drawing>
+      </w:r>
+    </w:p>
+    <w:p>
+      <w:pPr>
+        <w:rPr>
+          <w:lang w:val="en-US"/>
+        </w:rPr>
+      </w:pPr>
+      <w:r>
+        <w:rPr>
+          <w:lang w:val="en-US"/>
+        </w:rPr>
+        <w:t>So, either I create a new account:</w:t>
+      </w:r>
+    </w:p>
+    <w:p>
+      <w:r>
+        <w:rPr>
+          <w:noProof/>
+        </w:rPr>
+        <w:drawing>
+          <wp:anchor distT="0" distB="0" distL="114300" distR="114300" simplePos="0" relativeHeight="251659264" behindDoc="0" locked="0" layoutInCell="1" allowOverlap="1" wp14:anchorId="2A1FACFA" wp14:editId="3200A83A">
+            <wp:simplePos x="0" y="0"/>
+            <wp:positionH relativeFrom="column">
+              <wp:posOffset>318</wp:posOffset>
+            </wp:positionH>
+            <wp:positionV relativeFrom="paragraph">
+              <wp:posOffset>-1587</wp:posOffset>
+            </wp:positionV>
+            <wp:extent cx="2465705" cy="659765"/>
+            <wp:effectExtent l="0" t="0" r="0" b="6985"/>
+            <wp:wrapSquare wrapText="bothSides"/>
+            <wp:docPr id="3" name="Image 3"/>
+            <wp:cNvGraphicFramePr>
+              <a:graphicFrameLocks xmlns:a="http://schemas.openxmlformats.org/drawingml/2006/main" noChangeAspect="1"/>
+            </wp:cNvGraphicFramePr>
+            <a:graphic xmlns:a="http://schemas.openxmlformats.org/drawingml/2006/main">
+              <a:graphicData uri="http://schemas.openxmlformats.org/drawingml/2006/picture">
+                <pic:pic xmlns:pic="http://schemas.openxmlformats.org/drawingml/2006/picture">
+                  <pic:nvPicPr>
+                    <pic:cNvPr id="1" name=""/>
+                    <pic:cNvPicPr/>
+                  </pic:nvPicPr>
+                  <pic:blipFill>
+                    <a:blip r:embed="rId6">
+                      <a:extLst>
+                        <a:ext uri="{28A0092B-C50C-407E-A947-70E740481C1C}">
+                          <a14:useLocalDpi xmlns:a14="http://schemas.microsoft.com/office/drawing/2010/main" val="0"/>
+                        </a:ext>
+                      </a:extLst>
+                    </a:blip>
+                    <a:stretch>
+                      <a:fillRect/>
+                    </a:stretch>
+                  </pic:blipFill>
+                  <pic:spPr>
+                    <a:xfrm>
+                      <a:off x="0" y="0"/>
+                      <a:ext cx="2465705" cy="659765"/>
+                    </a:xfrm>
+                    <a:prstGeom prst="rect">
+                      <a:avLst/>
+                    </a:prstGeom>
+                  </pic:spPr>
+                </pic:pic>
+              </a:graphicData>
+            </a:graphic>
+          </wp:anchor>
+        </w:drawing>
+      </w:r>
+    </w:p>
+    <w:p>
+      <w:r>
+        <w:t>And I con</w:t>
+      </w:r>
+      <w:r>
+        <w:t>n</w:t>
+      </w:r>
+      <w:r>
+        <w:t>ect</w:t>
+      </w:r>
+    </w:p>
+    <w:p>
+      <w:pPr>
+        <w:rPr>
+          <w:lang w:val="en-US"/>
+        </w:rPr>
+      </w:pPr>
+      <w:r>
+        <w:rPr>
+          <w:noProof/>
+        </w:rPr>
+        <w:drawing>
+          <wp:anchor distT="0" distB="0" distL="114300" distR="114300" simplePos="0" relativeHeight="251660288" behindDoc="0" locked="0" layoutInCell="1" allowOverlap="1" wp14:anchorId="3986CAD7" wp14:editId="18C41DE8">
+            <wp:simplePos x="0" y="0"/>
+            <wp:positionH relativeFrom="column">
+              <wp:posOffset>318</wp:posOffset>
+            </wp:positionH>
+            <wp:positionV relativeFrom="paragraph">
+              <wp:posOffset>94298</wp:posOffset>
+            </wp:positionV>
+            <wp:extent cx="4545365" cy="695325"/>
+            <wp:effectExtent l="0" t="0" r="7620" b="0"/>
+            <wp:wrapSquare wrapText="bothSides"/>
+            <wp:docPr id="4" name="Image 4"/>
+            <wp:cNvGraphicFramePr>
+              <a:graphicFrameLocks xmlns:a="http://schemas.openxmlformats.org/drawingml/2006/main" noChangeAspect="1"/>
+            </wp:cNvGraphicFramePr>
+            <a:graphic xmlns:a="http://schemas.openxmlformats.org/drawingml/2006/main">
+              <a:graphicData uri="http://schemas.openxmlformats.org/drawingml/2006/picture">
+                <pic:pic xmlns:pic="http://schemas.openxmlformats.org/drawingml/2006/picture">
+                  <pic:nvPicPr>
+                    <pic:cNvPr id="1" name=""/>
+                    <pic:cNvPicPr/>
+                  </pic:nvPicPr>
+                  <pic:blipFill>
+                    <a:blip r:embed="rId7">
+                      <a:extLst>
+                        <a:ext uri="{28A0092B-C50C-407E-A947-70E740481C1C}">
+                          <a14:useLocalDpi xmlns:a14="http://schemas.microsoft.com/office/drawing/2010/main" val="0"/>
+                        </a:ext>
+                      </a:extLst>
+                    </a:blip>
+                    <a:stretch>
+                      <a:fillRect/>
+                    </a:stretch>
+                  </pic:blipFill>
+                  <pic:spPr>
+                    <a:xfrm>
+                      <a:off x="0" y="0"/>
+                      <a:ext cx="4545365" cy="695325"/>
+                    </a:xfrm>
+                    <a:prstGeom prst="rect">
+                      <a:avLst/>
+                    </a:prstGeom>
+                  </pic:spPr>
+                </pic:pic>
+              </a:graphicData>
+            </a:graphic>
+          </wp:anchor>
+        </w:drawing>
+      </w:r>
+      <w:r>
+        <w:rPr>
+          <w:lang w:val="en-US"/>
+        </w:rPr>
+        <w:t xml:space="preserve">                          Either I enter directly the ID and the Password.</w:t>
+      </w:r>
+    </w:p>
+    <w:p>
+      <w:pPr>
+        <w:rPr>
+          <w:lang w:val="en-US"/>
+        </w:rPr>
+      </w:pPr>
+      <w:r>
+        <w:rPr>
+          <w:lang w:val="en-US"/>
+        </w:rPr>
+        <w:drawing>
+          <wp:anchor distT="0" distB="0" distL="114300" distR="114300" simplePos="0" relativeHeight="251661312" behindDoc="0" locked="0" layoutInCell="1" allowOverlap="1" wp14:anchorId="5CAB175D" wp14:editId="2EC08ADA">
+            <wp:simplePos x="0" y="0"/>
+            <wp:positionH relativeFrom="column">
+              <wp:posOffset>318</wp:posOffset>
+            </wp:positionH>
+            <wp:positionV relativeFrom="paragraph">
+              <wp:posOffset>-317</wp:posOffset>
+            </wp:positionV>
+            <wp:extent cx="1609725" cy="1068698"/>
+            <wp:effectExtent l="0" t="0" r="0" b="0"/>
+            <wp:wrapSquare wrapText="bothSides"/>
+            <wp:docPr id="5" name="Image 5"/>
+            <wp:cNvGraphicFramePr>
+              <a:graphicFrameLocks xmlns:a="http://schemas.openxmlformats.org/drawingml/2006/main" noChangeAspect="1"/>
+            </wp:cNvGraphicFramePr>
+            <a:graphic xmlns:a="http://schemas.openxmlformats.org/drawingml/2006/main">
+              <a:graphicData uri="http://schemas.openxmlformats.org/drawingml/2006/picture">
+                <pic:pic xmlns:pic="http://schemas.openxmlformats.org/drawingml/2006/picture">
+                  <pic:nvPicPr>
+                    <pic:cNvPr id="1" name=""/>
+                    <pic:cNvPicPr/>
+                  </pic:nvPicPr>
+                  <pic:blipFill>
+                    <a:blip r:embed="rId8">
+                      <a:extLst>
+                        <a:ext uri="{28A0092B-C50C-407E-A947-70E740481C1C}">
+                          <a14:useLocalDpi xmlns:a14="http://schemas.microsoft.com/office/drawing/2010/main" val="0"/>
+                        </a:ext>
+                      </a:extLst>
+                    </a:blip>
+                    <a:stretch>
+                      <a:fillRect/>
+                    </a:stretch>
+                  </pic:blipFill>
+                  <pic:spPr>
+                    <a:xfrm>
+                      <a:off x="0" y="0"/>
+                      <a:ext cx="1609725" cy="1068698"/>
+                    </a:xfrm>
+                    <a:prstGeom prst="rect">
+                      <a:avLst/>
+                    </a:prstGeom>
+                  </pic:spPr>
+                </pic:pic>
+              </a:graphicData>
+            </a:graphic>
+          </wp:anchor>
+        </w:drawing>
+      </w:r>
+      <w:r>
+        <w:rPr>
+          <w:lang w:val="en-US"/>
+        </w:rPr>
+        <w:t xml:space="preserve">                                                                                                                                Then </w:t>
+      </w:r>
+      <w:r>
+        <w:rPr>
+          <w:lang w:val="en-US"/>
+        </w:rPr>
+        <w:t>the user</w:t>
+      </w:r>
+      <w:r>
+        <w:rPr>
+          <w:lang w:val="en-US"/>
+        </w:rPr>
+        <w:t xml:space="preserve"> ha</w:t>
+      </w:r>
+      <w:r>
+        <w:rPr>
+          <w:lang w:val="en-US"/>
+        </w:rPr>
+        <w:t>s</w:t>
+      </w:r>
+      <w:r>
+        <w:rPr>
+          <w:lang w:val="en-US"/>
+        </w:rPr>
+        <w:t xml:space="preserve"> access to the home menu :</w:t>
+      </w:r>
+    </w:p>
+    <w:p>
+      <w:pPr>
+        <w:rPr>
+          <w:lang w:val="en-US"/>
+        </w:rPr>
+      </w:pPr>
+      <w:r>
+        <w:rPr>
+          <w:lang w:val="en-US"/>
+        </w:rPr>
+        <w:t>Here just enter the number of the page you want to go.</w:t>
+      </w:r>
+    </w:p>
+    <w:p>
+      <w:pPr>
+        <w:rPr>
+          <w:lang w:val="en-US"/>
+        </w:rPr>
+      </w:pPr>
+    </w:p>
+    <w:p>
+      <w:pPr>
+        <w:rPr>
+          <w:lang w:val="en-US"/>
+        </w:rPr>
+      </w:pPr>
+    </w:p>
+    <w:p>
+      <w:pPr>
+        <w:rPr>
+          <w:lang w:val="en-US"/>
+        </w:rPr>
+      </w:pPr>
+      <w:r>
+        <w:rPr>
+          <w:lang w:val="en-US"/>
+        </w:rPr>
+        <w:drawing>
+          <wp:anchor distT="0" distB="0" distL="114300" distR="114300" simplePos="0" relativeHeight="251662336" behindDoc="0" locked="0" layoutInCell="1" allowOverlap="1" wp14:anchorId="548CADAE" wp14:editId="72368573">
+            <wp:simplePos x="0" y="0"/>
+            <wp:positionH relativeFrom="column">
+              <wp:posOffset>318</wp:posOffset>
+            </wp:positionH>
+            <wp:positionV relativeFrom="paragraph">
+              <wp:posOffset>1905</wp:posOffset>
+            </wp:positionV>
+            <wp:extent cx="3895725" cy="718629"/>
+            <wp:effectExtent l="0" t="0" r="0" b="5715"/>
+            <wp:wrapSquare wrapText="bothSides"/>
+            <wp:docPr id="6" name="Image 6"/>
+            <wp:cNvGraphicFramePr>
+              <a:graphicFrameLocks xmlns:a="http://schemas.openxmlformats.org/drawingml/2006/main" noChangeAspect="1"/>
+            </wp:cNvGraphicFramePr>
+            <a:graphic xmlns:a="http://schemas.openxmlformats.org/drawingml/2006/main">
+              <a:graphicData uri="http://schemas.openxmlformats.org/drawingml/2006/picture">
+                <pic:pic xmlns:pic="http://schemas.openxmlformats.org/drawingml/2006/picture">
+                  <pic:nvPicPr>
+                    <pic:cNvPr id="1" name=""/>
+                    <pic:cNvPicPr/>
+                  </pic:nvPicPr>
+                  <pic:blipFill>
+                    <a:blip r:embed="rId9">
+                      <a:extLst>
+                        <a:ext uri="{28A0092B-C50C-407E-A947-70E740481C1C}">
+                          <a14:useLocalDpi xmlns:a14="http://schemas.microsoft.com/office/drawing/2010/main" val="0"/>
+                        </a:ext>
+                      </a:extLst>
+                    </a:blip>
+                    <a:stretch>
+                      <a:fillRect/>
+                    </a:stretch>
+                  </pic:blipFill>
+                  <pic:spPr>
+                    <a:xfrm>
+                      <a:off x="0" y="0"/>
+                      <a:ext cx="3895725" cy="718629"/>
+                    </a:xfrm>
+                    <a:prstGeom prst="rect">
+                      <a:avLst/>
+                    </a:prstGeom>
+                  </pic:spPr>
+                </pic:pic>
+              </a:graphicData>
+            </a:graphic>
+          </wp:anchor>
+        </w:drawing>
+      </w:r>
+      <w:r>
+        <w:rPr>
+          <w:lang w:val="en-US"/>
+        </w:rPr>
+        <w:t>If a choose to send a private message, then I need to choose to join a conversation or create a new one.</w:t>
+      </w:r>
+    </w:p>
+    <w:p>
+      <w:pPr>
+        <w:rPr>
+          <w:lang w:val="en-US"/>
+        </w:rPr>
+      </w:pPr>
+    </w:p>
+    <w:p>
+      <w:pPr>
+        <w:rPr>
+          <w:lang w:val="en-US"/>
+        </w:rPr>
+      </w:pPr>
+      <w:r>
+        <w:rPr>
+          <w:lang w:val="en-US"/>
+        </w:rPr>
+        <w:lastRenderedPageBreak/>
+        <w:drawing>
+          <wp:anchor distT="0" distB="0" distL="114300" distR="114300" simplePos="0" relativeHeight="251663360" behindDoc="0" locked="0" layoutInCell="1" allowOverlap="1" wp14:anchorId="1A07A67D" wp14:editId="2333FB6D">
+            <wp:simplePos x="0" y="0"/>
+            <wp:positionH relativeFrom="column">
+              <wp:posOffset>-201295</wp:posOffset>
+            </wp:positionH>
+            <wp:positionV relativeFrom="paragraph">
+              <wp:posOffset>0</wp:posOffset>
+            </wp:positionV>
+            <wp:extent cx="3776345" cy="2310130"/>
+            <wp:effectExtent l="0" t="0" r="0" b="0"/>
+            <wp:wrapSquare wrapText="bothSides"/>
+            <wp:docPr id="7" name="Image 7"/>
+            <wp:cNvGraphicFramePr>
+              <a:graphicFrameLocks xmlns:a="http://schemas.openxmlformats.org/drawingml/2006/main" noChangeAspect="1"/>
+            </wp:cNvGraphicFramePr>
+            <a:graphic xmlns:a="http://schemas.openxmlformats.org/drawingml/2006/main">
+              <a:graphicData uri="http://schemas.openxmlformats.org/drawingml/2006/picture">
+                <pic:pic xmlns:pic="http://schemas.openxmlformats.org/drawingml/2006/picture">
+                  <pic:nvPicPr>
+                    <pic:cNvPr id="1" name=""/>
+                    <pic:cNvPicPr/>
+                  </pic:nvPicPr>
+                  <pic:blipFill>
+                    <a:blip r:embed="rId10">
+                      <a:extLst>
+                        <a:ext uri="{28A0092B-C50C-407E-A947-70E740481C1C}">
+                          <a14:useLocalDpi xmlns:a14="http://schemas.microsoft.com/office/drawing/2010/main" val="0"/>
+                        </a:ext>
+                      </a:extLst>
+                    </a:blip>
+                    <a:stretch>
+                      <a:fillRect/>
+                    </a:stretch>
+                  </pic:blipFill>
+                  <pic:spPr>
+                    <a:xfrm>
+                      <a:off x="0" y="0"/>
+                      <a:ext cx="3776345" cy="2310130"/>
+                    </a:xfrm>
+                    <a:prstGeom prst="rect">
+                      <a:avLst/>
+                    </a:prstGeom>
+                  </pic:spPr>
+                </pic:pic>
+              </a:graphicData>
+            </a:graphic>
+          </wp:anchor>
+        </w:drawing>
+      </w:r>
+    </w:p>
+    <w:p>
+      <w:pPr>
+        <w:rPr>
+          <w:lang w:val="en-US"/>
+        </w:rPr>
+      </w:pPr>
+    </w:p>
+    <w:p>
+      <w:pPr>
+        <w:rPr>
+          <w:lang w:val="en-US"/>
+        </w:rPr>
+      </w:pPr>
+      <w:r>
+        <w:rPr>
+          <w:lang w:val="en-US"/>
+        </w:rPr>
+        <w:t>An example of conversation between a user named “a” and “li” (here the surname has been changed to “LI”)</w:t>
+      </w:r>
+    </w:p>
+    <w:p>
+      <w:pPr>
+        <w:rPr>
+          <w:lang w:val="en-US"/>
+        </w:rPr>
+      </w:pPr>
+    </w:p>
+    <w:p>
+      <w:pPr>
+        <w:rPr>
+          <w:lang w:val="en-US"/>
+        </w:rPr>
+      </w:pPr>
+    </w:p>
+    <w:p>
+      <w:pPr>
+        <w:rPr>
+          <w:lang w:val="en-US"/>
+        </w:rPr>
+      </w:pPr>
+    </w:p>
+    <w:p>
+      <w:pPr>
+        <w:rPr>
+          <w:lang w:val="en-US"/>
+        </w:rPr>
+      </w:pPr>
+      <w:r>
+        <w:rPr>
+          <w:lang w:val="en-US"/>
+        </w:rPr>
+        <w:drawing>
+          <wp:anchor distT="0" distB="0" distL="114300" distR="114300" simplePos="0" relativeHeight="251664384" behindDoc="0" locked="0" layoutInCell="1" allowOverlap="1" wp14:anchorId="57521633" wp14:editId="6D99D74D">
+            <wp:simplePos x="0" y="0"/>
+            <wp:positionH relativeFrom="margin">
+              <wp:posOffset>-188595</wp:posOffset>
+            </wp:positionH>
+            <wp:positionV relativeFrom="paragraph">
+              <wp:posOffset>236220</wp:posOffset>
+            </wp:positionV>
+            <wp:extent cx="4370070" cy="949960"/>
+            <wp:effectExtent l="0" t="0" r="0" b="2540"/>
+            <wp:wrapSquare wrapText="bothSides"/>
+            <wp:docPr id="8" name="Image 8"/>
+            <wp:cNvGraphicFramePr>
+              <a:graphicFrameLocks xmlns:a="http://schemas.openxmlformats.org/drawingml/2006/main" noChangeAspect="1"/>
+            </wp:cNvGraphicFramePr>
+            <a:graphic xmlns:a="http://schemas.openxmlformats.org/drawingml/2006/main">
+              <a:graphicData uri="http://schemas.openxmlformats.org/drawingml/2006/picture">
+                <pic:pic xmlns:pic="http://schemas.openxmlformats.org/drawingml/2006/picture">
+                  <pic:nvPicPr>
+                    <pic:cNvPr id="1" name=""/>
+                    <pic:cNvPicPr/>
+                  </pic:nvPicPr>
+                  <pic:blipFill>
+                    <a:blip r:embed="rId11">
+                      <a:extLst>
+                        <a:ext uri="{28A0092B-C50C-407E-A947-70E740481C1C}">
+                          <a14:useLocalDpi xmlns:a14="http://schemas.microsoft.com/office/drawing/2010/main" val="0"/>
+                        </a:ext>
+                      </a:extLst>
+                    </a:blip>
+                    <a:stretch>
+                      <a:fillRect/>
+                    </a:stretch>
+                  </pic:blipFill>
+                  <pic:spPr>
+                    <a:xfrm>
+                      <a:off x="0" y="0"/>
+                      <a:ext cx="4370070" cy="949960"/>
+                    </a:xfrm>
+                    <a:prstGeom prst="rect">
+                      <a:avLst/>
+                    </a:prstGeom>
+                  </pic:spPr>
+                </pic:pic>
+              </a:graphicData>
+            </a:graphic>
+            <wp14:sizeRelH relativeFrom="margin">
+              <wp14:pctWidth>0</wp14:pctWidth>
+            </wp14:sizeRelH>
+            <wp14:sizeRelV relativeFrom="margin">
+              <wp14:pctHeight>0</wp14:pctHeight>
+            </wp14:sizeRelV>
+          </wp:anchor>
+        </w:drawing>
+      </w:r>
+    </w:p>
+    <w:p>
+      <w:pPr>
+        <w:rPr>
+          <w:lang w:val="en-US"/>
+        </w:rPr>
+      </w:pPr>
+      <w:r>
+        <w:rPr>
+          <w:lang w:val="en-US"/>
+        </w:rPr>
+        <w:t>If I want to create a new conversation, first enter the name, then enter the number of the friend in the list displayed.</w:t>
+      </w:r>
+    </w:p>
+    <w:p>
+      <w:pPr>
+        <w:rPr>
+          <w:lang w:val="en-US"/>
+        </w:rPr>
+      </w:pPr>
+      <w:r>
+        <w:rPr>
+          <w:lang w:val="en-US"/>
+        </w:rPr>
+        <w:drawing>
+          <wp:anchor distT="0" distB="0" distL="114300" distR="114300" simplePos="0" relativeHeight="251666432" behindDoc="0" locked="0" layoutInCell="1" allowOverlap="1" wp14:anchorId="2351BB4D" wp14:editId="3A222AAA">
+            <wp:simplePos x="0" y="0"/>
+            <wp:positionH relativeFrom="column">
+              <wp:posOffset>2667635</wp:posOffset>
+            </wp:positionH>
+            <wp:positionV relativeFrom="paragraph">
+              <wp:posOffset>318135</wp:posOffset>
+            </wp:positionV>
+            <wp:extent cx="3469005" cy="1343025"/>
+            <wp:effectExtent l="0" t="0" r="0" b="9525"/>
+            <wp:wrapSquare wrapText="bothSides"/>
+            <wp:docPr id="10" name="Image 10"/>
+            <wp:cNvGraphicFramePr>
+              <a:graphicFrameLocks xmlns:a="http://schemas.openxmlformats.org/drawingml/2006/main" noChangeAspect="1"/>
+            </wp:cNvGraphicFramePr>
+            <a:graphic xmlns:a="http://schemas.openxmlformats.org/drawingml/2006/main">
+              <a:graphicData uri="http://schemas.openxmlformats.org/drawingml/2006/picture">
+                <pic:pic xmlns:pic="http://schemas.openxmlformats.org/drawingml/2006/picture">
+                  <pic:nvPicPr>
+                    <pic:cNvPr id="1" name=""/>
+                    <pic:cNvPicPr/>
+                  </pic:nvPicPr>
+                  <pic:blipFill>
+                    <a:blip r:embed="rId12">
+                      <a:extLst>
+                        <a:ext uri="{28A0092B-C50C-407E-A947-70E740481C1C}">
+                          <a14:useLocalDpi xmlns:a14="http://schemas.microsoft.com/office/drawing/2010/main" val="0"/>
+                        </a:ext>
+                      </a:extLst>
+                    </a:blip>
+                    <a:stretch>
+                      <a:fillRect/>
+                    </a:stretch>
+                  </pic:blipFill>
+                  <pic:spPr>
+                    <a:xfrm>
+                      <a:off x="0" y="0"/>
+                      <a:ext cx="3469005" cy="1343025"/>
+                    </a:xfrm>
+                    <a:prstGeom prst="rect">
+                      <a:avLst/>
+                    </a:prstGeom>
+                  </pic:spPr>
+                </pic:pic>
+              </a:graphicData>
+            </a:graphic>
+            <wp14:sizeRelH relativeFrom="margin">
+              <wp14:pctWidth>0</wp14:pctWidth>
+            </wp14:sizeRelH>
+            <wp14:sizeRelV relativeFrom="margin">
+              <wp14:pctHeight>0</wp14:pctHeight>
+            </wp14:sizeRelV>
+          </wp:anchor>
+        </w:drawing>
+      </w:r>
+      <w:r>
+        <w:rPr>
+          <w:lang w:val="en-US"/>
+        </w:rPr>
+        <w:drawing>
+          <wp:anchor distT="0" distB="0" distL="114300" distR="114300" simplePos="0" relativeHeight="251665408" behindDoc="0" locked="0" layoutInCell="1" allowOverlap="1" wp14:anchorId="3EB2A895" wp14:editId="476E1E38">
+            <wp:simplePos x="0" y="0"/>
+            <wp:positionH relativeFrom="column">
+              <wp:posOffset>-200660</wp:posOffset>
+            </wp:positionH>
+            <wp:positionV relativeFrom="paragraph">
+              <wp:posOffset>278130</wp:posOffset>
+            </wp:positionV>
+            <wp:extent cx="2697480" cy="694690"/>
+            <wp:effectExtent l="0" t="0" r="7620" b="0"/>
+            <wp:wrapSquare wrapText="bothSides"/>
+            <wp:docPr id="9" name="Image 9"/>
+            <wp:cNvGraphicFramePr>
+              <a:graphicFrameLocks xmlns:a="http://schemas.openxmlformats.org/drawingml/2006/main" noChangeAspect="1"/>
+            </wp:cNvGraphicFramePr>
+            <a:graphic xmlns:a="http://schemas.openxmlformats.org/drawingml/2006/main">
+              <a:graphicData uri="http://schemas.openxmlformats.org/drawingml/2006/picture">
+                <pic:pic xmlns:pic="http://schemas.openxmlformats.org/drawingml/2006/picture">
+                  <pic:nvPicPr>
+                    <pic:cNvPr id="1" name=""/>
+                    <pic:cNvPicPr/>
+                  </pic:nvPicPr>
+                  <pic:blipFill>
+                    <a:blip r:embed="rId13">
+                      <a:extLst>
+                        <a:ext uri="{28A0092B-C50C-407E-A947-70E740481C1C}">
+                          <a14:useLocalDpi xmlns:a14="http://schemas.microsoft.com/office/drawing/2010/main" val="0"/>
+                        </a:ext>
+                      </a:extLst>
+                    </a:blip>
+                    <a:stretch>
+                      <a:fillRect/>
+                    </a:stretch>
+                  </pic:blipFill>
+                  <pic:spPr>
+                    <a:xfrm>
+                      <a:off x="0" y="0"/>
+                      <a:ext cx="2697480" cy="694690"/>
+                    </a:xfrm>
+                    <a:prstGeom prst="rect">
+                      <a:avLst/>
+                    </a:prstGeom>
+                  </pic:spPr>
+                </pic:pic>
+              </a:graphicData>
+            </a:graphic>
+            <wp14:sizeRelH relativeFrom="margin">
+              <wp14:pctWidth>0</wp14:pctWidth>
+            </wp14:sizeRelH>
+            <wp14:sizeRelV relativeFrom="margin">
+              <wp14:pctHeight>0</wp14:pctHeight>
+            </wp14:sizeRelV>
+          </wp:anchor>
+        </w:drawing>
+      </w:r>
+      <w:r>
+        <w:rPr>
+          <w:lang w:val="en-US"/>
+        </w:rPr>
+        <w:t>In the menu home we can choose the topic section. Here is displayed a list of the topics :</w:t>
+      </w:r>
+    </w:p>
+    <w:p>
+      <w:pPr>
+        <w:rPr>
+          <w:lang w:val="en-US"/>
+        </w:rPr>
+      </w:pPr>
+    </w:p>
+    <w:p>
+      <w:pPr>
+        <w:rPr>
+          <w:lang w:val="en-US"/>
+        </w:rPr>
+      </w:pPr>
+      <w:r>
+        <w:rPr>
+          <w:lang w:val="en-US"/>
+        </w:rPr>
+        <w:t>Just enter the number of the topic you want to join.</w:t>
+      </w:r>
+    </w:p>
+    <w:p>
+      <w:pPr>
+        <w:rPr>
+          <w:lang w:val="en-US"/>
+        </w:rPr>
+      </w:pPr>
+      <w:r>
+        <w:rPr>
+          <w:lang w:val="en-US"/>
+        </w:rPr>
+        <w:drawing>
+          <wp:anchor distT="0" distB="0" distL="114300" distR="114300" simplePos="0" relativeHeight="251667456" behindDoc="0" locked="0" layoutInCell="1" allowOverlap="1" wp14:anchorId="5E276C2E" wp14:editId="432ECDC4">
+            <wp:simplePos x="0" y="0"/>
+            <wp:positionH relativeFrom="column">
+              <wp:posOffset>2941058</wp:posOffset>
+            </wp:positionH>
+            <wp:positionV relativeFrom="paragraph">
+              <wp:posOffset>279438</wp:posOffset>
+            </wp:positionV>
+            <wp:extent cx="2922270" cy="742950"/>
+            <wp:effectExtent l="0" t="0" r="0" b="0"/>
+            <wp:wrapSquare wrapText="bothSides"/>
+            <wp:docPr id="12" name="Image 12"/>
+            <wp:cNvGraphicFramePr>
+              <a:graphicFrameLocks xmlns:a="http://schemas.openxmlformats.org/drawingml/2006/main" noChangeAspect="1"/>
+            </wp:cNvGraphicFramePr>
+            <a:graphic xmlns:a="http://schemas.openxmlformats.org/drawingml/2006/main">
+              <a:graphicData uri="http://schemas.openxmlformats.org/drawingml/2006/picture">
+                <pic:pic xmlns:pic="http://schemas.openxmlformats.org/drawingml/2006/picture">
+                  <pic:nvPicPr>
+                    <pic:cNvPr id="1" name=""/>
+                    <pic:cNvPicPr/>
+                  </pic:nvPicPr>
+                  <pic:blipFill>
+                    <a:blip r:embed="rId14">
+                      <a:extLst>
+                        <a:ext uri="{28A0092B-C50C-407E-A947-70E740481C1C}">
+                          <a14:useLocalDpi xmlns:a14="http://schemas.microsoft.com/office/drawing/2010/main" val="0"/>
+                        </a:ext>
+                      </a:extLst>
+                    </a:blip>
+                    <a:stretch>
+                      <a:fillRect/>
+                    </a:stretch>
+                  </pic:blipFill>
+                  <pic:spPr>
+                    <a:xfrm>
+                      <a:off x="0" y="0"/>
+                      <a:ext cx="2922270" cy="742950"/>
+                    </a:xfrm>
+                    <a:prstGeom prst="rect">
+                      <a:avLst/>
+                    </a:prstGeom>
+                  </pic:spPr>
+                </pic:pic>
+              </a:graphicData>
+            </a:graphic>
+          </wp:anchor>
+        </w:drawing>
+      </w:r>
+      <w:r>
+        <w:rPr>
+          <w:lang w:val="en-US"/>
+        </w:rPr>
+        <w:t>From the menu we can create a new topic too, just enter the name :</w:t>
+      </w:r>
+    </w:p>
+    <w:p>
+      <w:pPr>
+        <w:rPr>
+          <w:noProof/>
+        </w:rPr>
+      </w:pPr>
+      <w:r>
+        <w:rPr>
+          <w:lang w:val="en-US"/>
+        </w:rPr>
+        <w:drawing>
+          <wp:anchor distT="0" distB="0" distL="114300" distR="114300" simplePos="0" relativeHeight="251668480" behindDoc="0" locked="0" layoutInCell="1" allowOverlap="1" wp14:anchorId="0F204183" wp14:editId="6E7C4440">
+            <wp:simplePos x="0" y="0"/>
+            <wp:positionH relativeFrom="column">
+              <wp:posOffset>1158</wp:posOffset>
+            </wp:positionH>
+            <wp:positionV relativeFrom="paragraph">
+              <wp:posOffset>-560</wp:posOffset>
+            </wp:positionV>
+            <wp:extent cx="2913529" cy="738415"/>
+            <wp:effectExtent l="0" t="0" r="1270" b="5080"/>
+            <wp:wrapSquare wrapText="bothSides"/>
+            <wp:docPr id="11" name="Image 11"/>
+            <wp:cNvGraphicFramePr>
+              <a:graphicFrameLocks xmlns:a="http://schemas.openxmlformats.org/drawingml/2006/main" noChangeAspect="1"/>
+            </wp:cNvGraphicFramePr>
+            <a:graphic xmlns:a="http://schemas.openxmlformats.org/drawingml/2006/main">
+              <a:graphicData uri="http://schemas.openxmlformats.org/drawingml/2006/picture">
+                <pic:pic xmlns:pic="http://schemas.openxmlformats.org/drawingml/2006/picture">
+                  <pic:nvPicPr>
+                    <pic:cNvPr id="1" name=""/>
+                    <pic:cNvPicPr/>
+                  </pic:nvPicPr>
+                  <pic:blipFill>
+                    <a:blip r:embed="rId15">
+                      <a:extLst>
+                        <a:ext uri="{28A0092B-C50C-407E-A947-70E740481C1C}">
+                          <a14:useLocalDpi xmlns:a14="http://schemas.microsoft.com/office/drawing/2010/main" val="0"/>
+                        </a:ext>
+                      </a:extLst>
+                    </a:blip>
+                    <a:stretch>
+                      <a:fillRect/>
+                    </a:stretch>
+                  </pic:blipFill>
+                  <pic:spPr>
+                    <a:xfrm>
+                      <a:off x="0" y="0"/>
+                      <a:ext cx="2913529" cy="738415"/>
+                    </a:xfrm>
+                    <a:prstGeom prst="rect">
+                      <a:avLst/>
+                    </a:prstGeom>
+                  </pic:spPr>
+                </pic:pic>
+              </a:graphicData>
+            </a:graphic>
+          </wp:anchor>
+        </w:drawing>
+      </w:r>
+      <w:r>
+        <w:rPr>
+          <w:noProof/>
+        </w:rPr>
+        <w:t>Then the newly created topic will be displayed</w:t>
+      </w:r>
+    </w:p>
+    <w:p>
+      <w:pPr>
+        <w:rPr>
+          <w:noProof/>
+        </w:rPr>
+      </w:pPr>
+      <w:r>
+        <w:rPr>
+          <w:noProof/>
+        </w:rPr>
+        <w:t>From the menu we can add a new friend. Like the others page, enter the number of the friend in the list of the users diplayed</w:t>
+      </w:r>
+    </w:p>
+    <w:p>
+      <w:pPr>
+        <w:rPr>
+          <w:lang w:val="en-US"/>
+        </w:rPr>
+      </w:pPr>
+      <w:r>
+        <w:rPr>
+          <w:noProof/>
+        </w:rPr>
+        <w:drawing>
+          <wp:inline distT="0" distB="0" distL="0" distR="0" wp14:anchorId="199BC749" wp14:editId="14F1ED27">
+            <wp:extent cx="3814482" cy="761186"/>
+            <wp:effectExtent l="0" t="0" r="0" b="1270"/>
+            <wp:docPr id="13" name="Image 13"/>
+            <wp:cNvGraphicFramePr>
+              <a:graphicFrameLocks xmlns:a="http://schemas.openxmlformats.org/drawingml/2006/main" noChangeAspect="1"/>
+            </wp:cNvGraphicFramePr>
+            <a:graphic xmlns:a="http://schemas.openxmlformats.org/drawingml/2006/main">
+              <a:graphicData uri="http://schemas.openxmlformats.org/drawingml/2006/picture">
+                <pic:pic xmlns:pic="http://schemas.openxmlformats.org/drawingml/2006/picture">
+                  <pic:nvPicPr>
+                    <pic:cNvPr id="1" name=""/>
+                    <pic:cNvPicPr/>
+                  </pic:nvPicPr>
+                  <pic:blipFill>
+                    <a:blip r:embed="rId16"/>
+                    <a:stretch>
+                      <a:fillRect/>
+                    </a:stretch>
+                  </pic:blipFill>
+                  <pic:spPr>
+                    <a:xfrm>
+                      <a:off x="0" y="0"/>
+                      <a:ext cx="3851357" cy="768544"/>
+                    </a:xfrm>
+                    <a:prstGeom prst="rect">
+                      <a:avLst/>
+                    </a:prstGeom>
+                  </pic:spPr>
+                </pic:pic>
+              </a:graphicData>
+            </a:graphic>
+          </wp:inline>
+        </w:drawing>
+      </w:r>
+      <w:r>
+        <w:rPr>
+          <w:noProof/>
+        </w:rPr>
+        <w:t xml:space="preserve"> </w:t>
+      </w:r>
+    </w:p>
+    <w:p>
+      <w:pPr>
+        <w:rPr>
+          <w:lang w:val="en-US"/>
+        </w:rPr>
+      </w:pPr>
+    </w:p>
+    <w:p>
+      <w:pPr>
+        <w:rPr>
+          <w:lang w:val="en-US"/>
+        </w:rPr>
+      </w:pPr>
+      <w:r>
+        <w:rPr>
+          <w:lang w:val="en-US"/>
+        </w:rPr>
+        <w:t>If the user enter 5 in the homepage, the client will be closed.</w:t>
+      </w:r>
+    </w:p>
+    <w:p>
+      <w:pPr>
+        <w:rPr>
+          <w:lang w:val="en-US"/>
+        </w:rPr>
+      </w:pPr>
     </w:p>
     <w:sectPr>
       <w:pgSz w:w="11906" w:h="16838"/>

</xml_diff>